<commit_message>
Drag and drop listener added
Played around with drag and drop listener for ResourceTiles. The drag
and drop listener will not be used for ResourceTiles, it was just a test
to see if the class DragAndDropListener worked.
</commit_message>
<xml_diff>
--- a/project class planning.docx
+++ b/project class planning.docx
@@ -127,6 +127,26 @@
       <w:pPr>
         <w:pStyle w:val="Liststycke"/>
         <w:numPr>
+          <w:ilvl w:val="1"/>
+          <w:numId w:val="3"/>
+        </w:numPr>
+        <w:rPr>
+          <w:sz w:val="16"/>
+          <w:szCs w:val="16"/>
+        </w:rPr>
+      </w:pPr>
+      <w:r>
+        <w:rPr>
+          <w:sz w:val="16"/>
+          <w:szCs w:val="16"/>
+        </w:rPr>
+        <w:t>image</w:t>
+      </w:r>
+    </w:p>
+    <w:p>
+      <w:pPr>
+        <w:pStyle w:val="Liststycke"/>
+        <w:numPr>
           <w:ilvl w:val="0"/>
           <w:numId w:val="3"/>
         </w:numPr>
@@ -305,7 +325,7 @@
           <w:sz w:val="16"/>
           <w:szCs w:val="16"/>
         </w:rPr>
-        <w:t>Types</w:t>
+        <w:t>type</w:t>
       </w:r>
     </w:p>
     <w:p>
@@ -446,7 +466,14 @@
           <w:sz w:val="16"/>
           <w:szCs w:val="16"/>
         </w:rPr>
-        <w:t>NumberToken</w:t>
+        <w:t>n</w:t>
+      </w:r>
+      <w:r>
+        <w:rPr>
+          <w:sz w:val="16"/>
+          <w:szCs w:val="16"/>
+        </w:rPr>
+        <w:t>umberToken</w:t>
       </w:r>
       <w:proofErr w:type="spellEnd"/>
     </w:p>
@@ -474,6 +501,126 @@
       <w:pPr>
         <w:pStyle w:val="Liststycke"/>
         <w:numPr>
+          <w:ilvl w:val="3"/>
+          <w:numId w:val="3"/>
+        </w:numPr>
+        <w:rPr>
+          <w:sz w:val="16"/>
+          <w:szCs w:val="16"/>
+        </w:rPr>
+      </w:pPr>
+      <w:proofErr w:type="spellStart"/>
+      <w:r>
+        <w:rPr>
+          <w:sz w:val="16"/>
+          <w:szCs w:val="16"/>
+        </w:rPr>
+        <w:t>imageToken</w:t>
+      </w:r>
+      <w:proofErr w:type="spellEnd"/>
+    </w:p>
+    <w:p>
+      <w:pPr>
+        <w:pStyle w:val="Liststycke"/>
+        <w:numPr>
+          <w:ilvl w:val="2"/>
+          <w:numId w:val="3"/>
+        </w:numPr>
+        <w:rPr>
+          <w:sz w:val="16"/>
+          <w:szCs w:val="16"/>
+        </w:rPr>
+      </w:pPr>
+      <w:r>
+        <w:rPr>
+          <w:sz w:val="16"/>
+          <w:szCs w:val="16"/>
+        </w:rPr>
+        <w:t>Methods</w:t>
+      </w:r>
+    </w:p>
+    <w:p>
+      <w:pPr>
+        <w:pStyle w:val="Liststycke"/>
+        <w:numPr>
+          <w:ilvl w:val="3"/>
+          <w:numId w:val="3"/>
+        </w:numPr>
+        <w:rPr>
+          <w:sz w:val="16"/>
+          <w:szCs w:val="16"/>
+        </w:rPr>
+      </w:pPr>
+      <w:r>
+        <w:rPr>
+          <w:sz w:val="16"/>
+          <w:szCs w:val="16"/>
+        </w:rPr>
+        <w:t xml:space="preserve">Get/set  </w:t>
+      </w:r>
+      <w:proofErr w:type="spellStart"/>
+      <w:r>
+        <w:rPr>
+          <w:sz w:val="16"/>
+          <w:szCs w:val="16"/>
+        </w:rPr>
+        <w:t>numberToken</w:t>
+      </w:r>
+      <w:proofErr w:type="spellEnd"/>
+    </w:p>
+    <w:p>
+      <w:pPr>
+        <w:pStyle w:val="Liststycke"/>
+        <w:numPr>
+          <w:ilvl w:val="3"/>
+          <w:numId w:val="3"/>
+        </w:numPr>
+        <w:rPr>
+          <w:sz w:val="16"/>
+          <w:szCs w:val="16"/>
+        </w:rPr>
+      </w:pPr>
+      <w:r>
+        <w:rPr>
+          <w:sz w:val="16"/>
+          <w:szCs w:val="16"/>
+        </w:rPr>
+        <w:t xml:space="preserve">Set </w:t>
+      </w:r>
+      <w:proofErr w:type="spellStart"/>
+      <w:r>
+        <w:rPr>
+          <w:sz w:val="16"/>
+          <w:szCs w:val="16"/>
+        </w:rPr>
+        <w:t>imageToken</w:t>
+      </w:r>
+      <w:proofErr w:type="spellEnd"/>
+    </w:p>
+    <w:p>
+      <w:pPr>
+        <w:pStyle w:val="Liststycke"/>
+        <w:numPr>
+          <w:ilvl w:val="3"/>
+          <w:numId w:val="3"/>
+        </w:numPr>
+        <w:rPr>
+          <w:sz w:val="16"/>
+          <w:szCs w:val="16"/>
+        </w:rPr>
+      </w:pPr>
+      <w:r>
+        <w:rPr>
+          <w:sz w:val="16"/>
+          <w:szCs w:val="16"/>
+        </w:rPr>
+        <w:t>get type</w:t>
+      </w:r>
+    </w:p>
+    <w:p>
+      <w:pPr>
+        <w:pStyle w:val="Liststycke"/>
+        <w:numPr>
           <w:ilvl w:val="1"/>
           <w:numId w:val="3"/>
         </w:numPr>
@@ -549,7 +696,7 @@
           <w:sz w:val="16"/>
           <w:szCs w:val="16"/>
         </w:rPr>
-        <w:t>Types</w:t>
+        <w:t>Type</w:t>
       </w:r>
     </w:p>
     <w:p>
@@ -691,7 +838,14 @@
           <w:sz w:val="16"/>
           <w:szCs w:val="16"/>
         </w:rPr>
-        <w:t>Types</w:t>
+        <w:t>T</w:t>
+      </w:r>
+      <w:r>
+        <w:rPr>
+          <w:sz w:val="16"/>
+          <w:szCs w:val="16"/>
+        </w:rPr>
+        <w:t>ype</w:t>
       </w:r>
     </w:p>
     <w:p>
@@ -833,7 +987,7 @@
           <w:sz w:val="16"/>
           <w:szCs w:val="16"/>
         </w:rPr>
-        <w:t>Types</w:t>
+        <w:t>Type</w:t>
       </w:r>
     </w:p>
     <w:p>
@@ -1224,6 +1378,7 @@
           <w:sz w:val="16"/>
           <w:szCs w:val="16"/>
         </w:rPr>
+        <w:lastRenderedPageBreak/>
         <w:t>Clay</w:t>
       </w:r>
     </w:p>
@@ -1346,7 +1501,6 @@
           <w:sz w:val="16"/>
           <w:szCs w:val="16"/>
         </w:rPr>
-        <w:lastRenderedPageBreak/>
         <w:t>2:1</w:t>
       </w:r>
     </w:p>
@@ -1411,29 +1565,29 @@
           <w:szCs w:val="16"/>
         </w:rPr>
         <w:tab/>
-      </w:r>
-    </w:p>
-    <w:p>
-      <w:pPr>
-        <w:pStyle w:val="Liststycke"/>
-        <w:numPr>
-          <w:ilvl w:val="2"/>
-          <w:numId w:val="3"/>
-        </w:numPr>
-        <w:rPr>
-          <w:sz w:val="16"/>
-          <w:szCs w:val="16"/>
-        </w:rPr>
-      </w:pPr>
-      <w:r>
-        <w:rPr>
-          <w:sz w:val="16"/>
-          <w:szCs w:val="16"/>
-        </w:rPr>
-        <w:t>Types</w:t>
       </w:r>
       <w:bookmarkStart w:id="0" w:name="_GoBack"/>
       <w:bookmarkEnd w:id="0"/>
+    </w:p>
+    <w:p>
+      <w:pPr>
+        <w:pStyle w:val="Liststycke"/>
+        <w:numPr>
+          <w:ilvl w:val="2"/>
+          <w:numId w:val="3"/>
+        </w:numPr>
+        <w:rPr>
+          <w:sz w:val="16"/>
+          <w:szCs w:val="16"/>
+        </w:rPr>
+      </w:pPr>
+      <w:r>
+        <w:rPr>
+          <w:sz w:val="16"/>
+          <w:szCs w:val="16"/>
+        </w:rPr>
+        <w:t>Types</w:t>
+      </w:r>
     </w:p>
     <w:p>
       <w:pPr>

</xml_diff>

<commit_message>
Added graphical objects and player
</commit_message>
<xml_diff>
--- a/project class planning.docx
+++ b/project class planning.docx
@@ -1150,14 +1150,7 @@
           <w:sz w:val="16"/>
           <w:szCs w:val="16"/>
         </w:rPr>
-        <w:t>Development</w:t>
-      </w:r>
-      <w:r>
-        <w:rPr>
-          <w:sz w:val="16"/>
-          <w:szCs w:val="16"/>
-        </w:rPr>
-        <w:t>Card</w:t>
+        <w:t>DevelopmentCard</w:t>
       </w:r>
       <w:proofErr w:type="spellEnd"/>
     </w:p>
@@ -1566,70 +1559,77 @@
         </w:rPr>
         <w:tab/>
       </w:r>
+    </w:p>
+    <w:p>
+      <w:pPr>
+        <w:pStyle w:val="Liststycke"/>
+        <w:numPr>
+          <w:ilvl w:val="2"/>
+          <w:numId w:val="3"/>
+        </w:numPr>
+        <w:rPr>
+          <w:sz w:val="16"/>
+          <w:szCs w:val="16"/>
+        </w:rPr>
+      </w:pPr>
+      <w:r>
+        <w:rPr>
+          <w:sz w:val="16"/>
+          <w:szCs w:val="16"/>
+        </w:rPr>
+        <w:t>Types</w:t>
+      </w:r>
+    </w:p>
+    <w:p>
+      <w:pPr>
+        <w:pStyle w:val="Liststycke"/>
+        <w:numPr>
+          <w:ilvl w:val="3"/>
+          <w:numId w:val="3"/>
+        </w:numPr>
+        <w:rPr>
+          <w:sz w:val="16"/>
+          <w:szCs w:val="16"/>
+        </w:rPr>
+      </w:pPr>
+      <w:r>
+        <w:rPr>
+          <w:sz w:val="16"/>
+          <w:szCs w:val="16"/>
+        </w:rPr>
+        <w:t>Resource Cards</w:t>
+      </w:r>
+    </w:p>
+    <w:p>
+      <w:pPr>
+        <w:pStyle w:val="Liststycke"/>
+        <w:numPr>
+          <w:ilvl w:val="3"/>
+          <w:numId w:val="3"/>
+        </w:numPr>
+        <w:rPr>
+          <w:sz w:val="16"/>
+          <w:szCs w:val="16"/>
+        </w:rPr>
+      </w:pPr>
+      <w:proofErr w:type="spellStart"/>
+      <w:r>
+        <w:rPr>
+          <w:sz w:val="16"/>
+          <w:szCs w:val="16"/>
+        </w:rPr>
+        <w:t>DevelopmentCard</w:t>
+      </w:r>
+      <w:proofErr w:type="spellEnd"/>
+      <w:r>
+        <w:rPr>
+          <w:sz w:val="16"/>
+          <w:szCs w:val="16"/>
+        </w:rPr>
+        <w:t xml:space="preserve"> </w:t>
+      </w:r>
       <w:bookmarkStart w:id="0" w:name="_GoBack"/>
       <w:bookmarkEnd w:id="0"/>
-    </w:p>
-    <w:p>
-      <w:pPr>
-        <w:pStyle w:val="Liststycke"/>
-        <w:numPr>
-          <w:ilvl w:val="2"/>
-          <w:numId w:val="3"/>
-        </w:numPr>
-        <w:rPr>
-          <w:sz w:val="16"/>
-          <w:szCs w:val="16"/>
-        </w:rPr>
-      </w:pPr>
-      <w:r>
-        <w:rPr>
-          <w:sz w:val="16"/>
-          <w:szCs w:val="16"/>
-        </w:rPr>
-        <w:t>Types</w:t>
-      </w:r>
-    </w:p>
-    <w:p>
-      <w:pPr>
-        <w:pStyle w:val="Liststycke"/>
-        <w:numPr>
-          <w:ilvl w:val="3"/>
-          <w:numId w:val="3"/>
-        </w:numPr>
-        <w:rPr>
-          <w:sz w:val="16"/>
-          <w:szCs w:val="16"/>
-        </w:rPr>
-      </w:pPr>
-      <w:r>
-        <w:rPr>
-          <w:sz w:val="16"/>
-          <w:szCs w:val="16"/>
-        </w:rPr>
-        <w:t>Resource Cards</w:t>
-      </w:r>
-    </w:p>
-    <w:p>
-      <w:pPr>
-        <w:pStyle w:val="Liststycke"/>
-        <w:numPr>
-          <w:ilvl w:val="3"/>
-          <w:numId w:val="3"/>
-        </w:numPr>
-        <w:rPr>
-          <w:sz w:val="16"/>
-          <w:szCs w:val="16"/>
-        </w:rPr>
-      </w:pPr>
-      <w:proofErr w:type="spellStart"/>
-      <w:r>
-        <w:rPr>
-          <w:sz w:val="16"/>
-          <w:szCs w:val="16"/>
-        </w:rPr>
-        <w:t>DevelopmentCard</w:t>
-      </w:r>
-      <w:proofErr w:type="spellEnd"/>
     </w:p>
     <w:sectPr>
       <w:pgSz w:w="11906" w:h="16838"/>

</xml_diff>